<commit_message>
tilføjer mappe stuktur for test billeder
</commit_message>
<xml_diff>
--- a/meeting_minutes/Meeting 22-02-2021.docx
+++ b/meeting_minutes/Meeting 22-02-2021.docx
@@ -131,81 +131,19 @@
       </w:r>
     </w:p>
     <w:p>
-      <w:pPr>
-        <w:rPr>
-          <w:lang w:val="en-GB"/>
-        </w:rPr>
-      </w:pPr>
-      <w:r>
-        <w:rPr>
-          <w:lang w:val="en-GB"/>
-        </w:rPr>
+      <w:r>
         <w:t>Daniel Tøttrup</w:t>
       </w:r>
     </w:p>
     <w:p>
-      <w:pPr>
-        <w:rPr>
-          <w:lang w:val="en-GB"/>
-        </w:rPr>
-      </w:pPr>
-      <w:proofErr w:type="spellStart"/>
-      <w:r>
-        <w:rPr>
-          <w:lang w:val="en-GB"/>
-        </w:rPr>
-        <w:t>Stinus</w:t>
-      </w:r>
-      <w:proofErr w:type="spellEnd"/>
-      <w:r>
-        <w:rPr>
-          <w:lang w:val="en-GB"/>
-        </w:rPr>
-        <w:t xml:space="preserve"> </w:t>
-      </w:r>
-      <w:proofErr w:type="spellStart"/>
-      <w:r>
-        <w:rPr>
-          <w:lang w:val="en-GB"/>
-        </w:rPr>
-        <w:t>Lykke</w:t>
-      </w:r>
-      <w:proofErr w:type="spellEnd"/>
-      <w:r>
-        <w:rPr>
-          <w:lang w:val="en-GB"/>
-        </w:rPr>
-        <w:t xml:space="preserve"> </w:t>
-      </w:r>
-      <w:proofErr w:type="spellStart"/>
-      <w:r>
-        <w:rPr>
-          <w:lang w:val="en-GB"/>
-        </w:rPr>
-        <w:t>Skovgaard</w:t>
-      </w:r>
-      <w:proofErr w:type="spellEnd"/>
-    </w:p>
-    <w:p>
-      <w:pPr>
-        <w:rPr>
-          <w:lang w:val="en-GB"/>
-        </w:rPr>
-      </w:pPr>
-      <w:r>
-        <w:rPr>
-          <w:lang w:val="en-GB"/>
-        </w:rPr>
-        <w:t xml:space="preserve">Jonas Le </w:t>
-      </w:r>
-      <w:proofErr w:type="spellStart"/>
-      <w:r>
-        <w:rPr>
-          <w:lang w:val="en-GB"/>
-        </w:rPr>
-        <w:t>Fevre</w:t>
-      </w:r>
-      <w:proofErr w:type="spellEnd"/>
+      <w:r>
+        <w:t>Stinus Lykke Skovgaard</w:t>
+      </w:r>
+    </w:p>
+    <w:p>
+      <w:r>
+        <w:t>Jonas Le Fevre</w:t>
+      </w:r>
     </w:p>
     <w:p>
       <w:pPr>
@@ -379,14 +317,12 @@
           <w:lang w:val="en-GB"/>
         </w:rPr>
       </w:pPr>
-      <w:proofErr w:type="spellStart"/>
-      <w:r>
-        <w:rPr>
-          <w:lang w:val="en-GB"/>
-        </w:rPr>
-        <w:t>Mabye</w:t>
-      </w:r>
-      <w:proofErr w:type="spellEnd"/>
+      <w:r>
+        <w:rPr>
+          <w:lang w:val="en-GB"/>
+        </w:rPr>
+        <w:t>Maybe</w:t>
+      </w:r>
       <w:r>
         <w:rPr>
           <w:lang w:val="en-GB"/>
@@ -570,14 +506,12 @@
         </w:rPr>
         <w:t xml:space="preserve">Look into different training/testing validation </w:t>
       </w:r>
-      <w:proofErr w:type="spellStart"/>
-      <w:r>
-        <w:rPr>
-          <w:lang w:val="en-GB"/>
-        </w:rPr>
-        <w:t>teckniques</w:t>
-      </w:r>
-      <w:proofErr w:type="spellEnd"/>
+      <w:r>
+        <w:rPr>
+          <w:lang w:val="en-GB"/>
+        </w:rPr>
+        <w:t>techniques</w:t>
+      </w:r>
     </w:p>
     <w:p>
       <w:pPr>
@@ -614,18 +548,6 @@
         </w:rPr>
         <w:t xml:space="preserve">Cross validation matrix </w:t>
       </w:r>
-    </w:p>
-    <w:p>
-      <w:pPr>
-        <w:pStyle w:val="Listeafsnit"/>
-        <w:numPr>
-          <w:ilvl w:val="0"/>
-          <w:numId w:val="5"/>
-        </w:numPr>
-        <w:rPr>
-          <w:lang w:val="en-GB"/>
-        </w:rPr>
-      </w:pPr>
     </w:p>
     <w:sectPr>
       <w:pgSz w:w="11906" w:h="16838"/>
@@ -1716,6 +1638,18 @@
       <w:shd w:val="clear" w:color="auto" w:fill="E1DFDD"/>
     </w:rPr>
   </w:style>
+  <w:style w:type="character" w:styleId="BesgtLink">
+    <w:name w:val="FollowedHyperlink"/>
+    <w:basedOn w:val="Standardskrifttypeiafsnit"/>
+    <w:uiPriority w:val="99"/>
+    <w:semiHidden/>
+    <w:unhideWhenUsed/>
+    <w:rsid w:val="00075998"/>
+    <w:rPr>
+      <w:color w:val="954F72" w:themeColor="followedHyperlink"/>
+      <w:u w:val="single"/>
+    </w:rPr>
+  </w:style>
 </w:styles>
 </file>
 

</xml_diff>